<commit_message>
Final with Report PDF
</commit_message>
<xml_diff>
--- a/ArquiProjecto/Final Report/ICOM4215FinalReport_PedroMarieHector.docx
+++ b/ArquiProjecto/Final Report/ICOM4215FinalReport_PedroMarieHector.docx
@@ -335,6 +335,7 @@
                                     <w:dataBinding w:prefixMappings="xmlns:ns0='http://schemas.microsoft.com/office/2006/coverPageProps' " w:xpath="/ns0:CoverPageProperties[1]/ns0:CompanyEmail[1]" w:storeItemID="{55AF091B-3C7A-41E3-B477-F2FDAA23CFDA}"/>
                                     <w:text/>
                                   </w:sdtPr>
+                                  <w:sdtEndPr/>
                                   <w:sdtContent>
                                     <w:r>
                                       <w:rPr>
@@ -805,6 +806,7 @@
                                   <w:dataBinding w:prefixMappings="xmlns:ns0='http://purl.org/dc/elements/1.1/' xmlns:ns1='http://schemas.openxmlformats.org/package/2006/metadata/core-properties' " w:xpath="/ns1:coreProperties[1]/ns0:subject[1]" w:storeItemID="{6C3C8BC8-F283-45AE-878A-BAB7291924A1}"/>
                                   <w:text/>
                                 </w:sdtPr>
+                                <w:sdtEndPr/>
                                 <w:sdtContent>
                                   <w:p>
                                     <w:pPr>
@@ -997,6 +999,8 @@
             </w:rPr>
             <w:t>Contents</w:t>
           </w:r>
+          <w:bookmarkStart w:id="0" w:name="_GoBack"/>
+          <w:bookmarkEnd w:id="0"/>
         </w:p>
         <w:p>
           <w:pPr>
@@ -1027,7 +1031,7 @@
             </w:rPr>
             <w:fldChar w:fldCharType="separate"/>
           </w:r>
-          <w:hyperlink w:anchor="_Toc435651159" w:history="1">
+          <w:hyperlink w:anchor="_Toc435652258" w:history="1">
             <w:r>
               <w:rPr>
                 <w:rStyle w:val="Hyperlink"/>
@@ -1054,7 +1058,7 @@
                 <w:noProof/>
                 <w:webHidden/>
               </w:rPr>
-              <w:instrText xml:space="preserve"> PAGEREF _Toc435651159 \h </w:instrText>
+              <w:instrText xml:space="preserve"> PAGEREF _Toc435652258 \h </w:instrText>
             </w:r>
             <w:r>
               <w:rPr>
@@ -1096,7 +1100,7 @@
               <w:noProof/>
             </w:rPr>
           </w:pPr>
-          <w:hyperlink w:anchor="_Toc435651160" w:history="1">
+          <w:hyperlink w:anchor="_Toc435652259" w:history="1">
             <w:r>
               <w:rPr>
                 <w:rStyle w:val="Hyperlink"/>
@@ -1123,7 +1127,7 @@
                 <w:noProof/>
                 <w:webHidden/>
               </w:rPr>
-              <w:instrText xml:space="preserve"> PAGEREF _Toc435651160 \h </w:instrText>
+              <w:instrText xml:space="preserve"> PAGEREF _Toc435652259 \h </w:instrText>
             </w:r>
             <w:r>
               <w:rPr>
@@ -1165,7 +1169,7 @@
               <w:noProof/>
             </w:rPr>
           </w:pPr>
-          <w:hyperlink w:anchor="_Toc435651161" w:history="1">
+          <w:hyperlink w:anchor="_Toc435652260" w:history="1">
             <w:r>
               <w:rPr>
                 <w:rStyle w:val="Hyperlink"/>
@@ -1192,7 +1196,7 @@
                 <w:noProof/>
                 <w:webHidden/>
               </w:rPr>
-              <w:instrText xml:space="preserve"> PAGEREF _Toc435651161 \h </w:instrText>
+              <w:instrText xml:space="preserve"> PAGEREF _Toc435652260 \h </w:instrText>
             </w:r>
             <w:r>
               <w:rPr>
@@ -1234,7 +1238,7 @@
               <w:noProof/>
             </w:rPr>
           </w:pPr>
-          <w:hyperlink w:anchor="_Toc435651162" w:history="1">
+          <w:hyperlink w:anchor="_Toc435652261" w:history="1">
             <w:r>
               <w:rPr>
                 <w:rStyle w:val="Hyperlink"/>
@@ -1261,7 +1265,7 @@
                 <w:noProof/>
                 <w:webHidden/>
               </w:rPr>
-              <w:instrText xml:space="preserve"> PAGEREF _Toc435651162 \h </w:instrText>
+              <w:instrText xml:space="preserve"> PAGEREF _Toc435652261 \h </w:instrText>
             </w:r>
             <w:r>
               <w:rPr>
@@ -1303,7 +1307,7 @@
               <w:noProof/>
             </w:rPr>
           </w:pPr>
-          <w:hyperlink w:anchor="_Toc435651163" w:history="1">
+          <w:hyperlink w:anchor="_Toc435652262" w:history="1">
             <w:r>
               <w:rPr>
                 <w:rStyle w:val="Hyperlink"/>
@@ -1330,7 +1334,7 @@
                 <w:noProof/>
                 <w:webHidden/>
               </w:rPr>
-              <w:instrText xml:space="preserve"> PAGEREF _Toc435651163 \h </w:instrText>
+              <w:instrText xml:space="preserve"> PAGEREF _Toc435652262 \h </w:instrText>
             </w:r>
             <w:r>
               <w:rPr>
@@ -1372,7 +1376,7 @@
               <w:noProof/>
             </w:rPr>
           </w:pPr>
-          <w:hyperlink w:anchor="_Toc435651164" w:history="1">
+          <w:hyperlink w:anchor="_Toc435652263" w:history="1">
             <w:r>
               <w:rPr>
                 <w:rStyle w:val="Hyperlink"/>
@@ -1399,7 +1403,7 @@
                 <w:noProof/>
                 <w:webHidden/>
               </w:rPr>
-              <w:instrText xml:space="preserve"> PAGEREF _Toc435651164 \h </w:instrText>
+              <w:instrText xml:space="preserve"> PAGEREF _Toc435652263 \h </w:instrText>
             </w:r>
             <w:r>
               <w:rPr>
@@ -1441,7 +1445,7 @@
               <w:noProof/>
             </w:rPr>
           </w:pPr>
-          <w:hyperlink w:anchor="_Toc435651165" w:history="1">
+          <w:hyperlink w:anchor="_Toc435652264" w:history="1">
             <w:r>
               <w:rPr>
                 <w:rStyle w:val="Hyperlink"/>
@@ -1468,7 +1472,7 @@
                 <w:noProof/>
                 <w:webHidden/>
               </w:rPr>
-              <w:instrText xml:space="preserve"> PAGEREF _Toc435651165 \h </w:instrText>
+              <w:instrText xml:space="preserve"> PAGEREF _Toc435652264 \h </w:instrText>
             </w:r>
             <w:r>
               <w:rPr>
@@ -1510,7 +1514,7 @@
               <w:noProof/>
             </w:rPr>
           </w:pPr>
-          <w:hyperlink w:anchor="_Toc435651166" w:history="1">
+          <w:hyperlink w:anchor="_Toc435652265" w:history="1">
             <w:r>
               <w:rPr>
                 <w:rStyle w:val="Hyperlink"/>
@@ -1537,7 +1541,7 @@
                 <w:noProof/>
                 <w:webHidden/>
               </w:rPr>
-              <w:instrText xml:space="preserve"> PAGEREF _Toc435651166 \h </w:instrText>
+              <w:instrText xml:space="preserve"> PAGEREF _Toc435652265 \h </w:instrText>
             </w:r>
             <w:r>
               <w:rPr>
@@ -1579,7 +1583,7 @@
               <w:noProof/>
             </w:rPr>
           </w:pPr>
-          <w:hyperlink w:anchor="_Toc435651167" w:history="1">
+          <w:hyperlink w:anchor="_Toc435652266" w:history="1">
             <w:r>
               <w:rPr>
                 <w:rStyle w:val="Hyperlink"/>
@@ -1606,7 +1610,7 @@
                 <w:noProof/>
                 <w:webHidden/>
               </w:rPr>
-              <w:instrText xml:space="preserve"> PAGEREF _Toc435651167 \h </w:instrText>
+              <w:instrText xml:space="preserve"> PAGEREF _Toc435652266 \h </w:instrText>
             </w:r>
             <w:r>
               <w:rPr>
@@ -1648,7 +1652,7 @@
               <w:noProof/>
             </w:rPr>
           </w:pPr>
-          <w:hyperlink w:anchor="_Toc435651168" w:history="1">
+          <w:hyperlink w:anchor="_Toc435652267" w:history="1">
             <w:r>
               <w:rPr>
                 <w:rStyle w:val="Hyperlink"/>
@@ -1675,7 +1679,7 @@
                 <w:noProof/>
                 <w:webHidden/>
               </w:rPr>
-              <w:instrText xml:space="preserve"> PAGEREF _Toc435651168 \h </w:instrText>
+              <w:instrText xml:space="preserve"> PAGEREF _Toc435652267 \h </w:instrText>
             </w:r>
             <w:r>
               <w:rPr>
@@ -1695,7 +1699,7 @@
                 <w:noProof/>
                 <w:webHidden/>
               </w:rPr>
-              <w:t>10</w:t>
+              <w:t>11</w:t>
             </w:r>
             <w:r>
               <w:rPr>
@@ -1717,7 +1721,7 @@
               <w:noProof/>
             </w:rPr>
           </w:pPr>
-          <w:hyperlink w:anchor="_Toc435651169" w:history="1">
+          <w:hyperlink w:anchor="_Toc435652268" w:history="1">
             <w:r>
               <w:rPr>
                 <w:rStyle w:val="Hyperlink"/>
@@ -1744,7 +1748,7 @@
                 <w:noProof/>
                 <w:webHidden/>
               </w:rPr>
-              <w:instrText xml:space="preserve"> PAGEREF _Toc435651169 \h </w:instrText>
+              <w:instrText xml:space="preserve"> PAGEREF _Toc435652268 \h </w:instrText>
             </w:r>
             <w:r>
               <w:rPr>
@@ -1764,7 +1768,7 @@
                 <w:noProof/>
                 <w:webHidden/>
               </w:rPr>
-              <w:t>10</w:t>
+              <w:t>11</w:t>
             </w:r>
             <w:r>
               <w:rPr>
@@ -1786,7 +1790,7 @@
               <w:noProof/>
             </w:rPr>
           </w:pPr>
-          <w:hyperlink w:anchor="_Toc435651170" w:history="1">
+          <w:hyperlink w:anchor="_Toc435652269" w:history="1">
             <w:r>
               <w:rPr>
                 <w:rStyle w:val="Hyperlink"/>
@@ -1813,7 +1817,7 @@
                 <w:noProof/>
                 <w:webHidden/>
               </w:rPr>
-              <w:instrText xml:space="preserve"> PAGEREF _Toc435651170 \h </w:instrText>
+              <w:instrText xml:space="preserve"> PAGEREF _Toc435652269 \h </w:instrText>
             </w:r>
             <w:r>
               <w:rPr>
@@ -1833,7 +1837,7 @@
                 <w:noProof/>
                 <w:webHidden/>
               </w:rPr>
-              <w:t>47</w:t>
+              <w:t>57</w:t>
             </w:r>
             <w:r>
               <w:rPr>
@@ -1855,7 +1859,7 @@
               <w:noProof/>
             </w:rPr>
           </w:pPr>
-          <w:hyperlink w:anchor="_Toc435651171" w:history="1">
+          <w:hyperlink w:anchor="_Toc435652270" w:history="1">
             <w:r>
               <w:rPr>
                 <w:rStyle w:val="Hyperlink"/>
@@ -1882,7 +1886,7 @@
                 <w:noProof/>
                 <w:webHidden/>
               </w:rPr>
-              <w:instrText xml:space="preserve"> PAGEREF _Toc435651171 \h </w:instrText>
+              <w:instrText xml:space="preserve"> PAGEREF _Toc435652270 \h </w:instrText>
             </w:r>
             <w:r>
               <w:rPr>
@@ -1902,7 +1906,7 @@
                 <w:noProof/>
                 <w:webHidden/>
               </w:rPr>
-              <w:t>47</w:t>
+              <w:t>57</w:t>
             </w:r>
             <w:r>
               <w:rPr>
@@ -1924,7 +1928,7 @@
               <w:noProof/>
             </w:rPr>
           </w:pPr>
-          <w:hyperlink w:anchor="_Toc435651172" w:history="1">
+          <w:hyperlink w:anchor="_Toc435652271" w:history="1">
             <w:r>
               <w:rPr>
                 <w:rStyle w:val="Hyperlink"/>
@@ -1951,7 +1955,7 @@
                 <w:noProof/>
                 <w:webHidden/>
               </w:rPr>
-              <w:instrText xml:space="preserve"> PAGEREF _Toc435651172 \h </w:instrText>
+              <w:instrText xml:space="preserve"> PAGEREF _Toc435652271 \h </w:instrText>
             </w:r>
             <w:r>
               <w:rPr>
@@ -1971,7 +1975,7 @@
                 <w:noProof/>
                 <w:webHidden/>
               </w:rPr>
-              <w:t>48</w:t>
+              <w:t>59</w:t>
             </w:r>
             <w:r>
               <w:rPr>
@@ -1993,7 +1997,7 @@
               <w:noProof/>
             </w:rPr>
           </w:pPr>
-          <w:hyperlink w:anchor="_Toc435651173" w:history="1">
+          <w:hyperlink w:anchor="_Toc435652272" w:history="1">
             <w:r>
               <w:rPr>
                 <w:rStyle w:val="Hyperlink"/>
@@ -2020,7 +2024,7 @@
                 <w:noProof/>
                 <w:webHidden/>
               </w:rPr>
-              <w:instrText xml:space="preserve"> PAGEREF _Toc435651173 \h </w:instrText>
+              <w:instrText xml:space="preserve"> PAGEREF _Toc435652272 \h </w:instrText>
             </w:r>
             <w:r>
               <w:rPr>
@@ -2040,7 +2044,7 @@
                 <w:noProof/>
                 <w:webHidden/>
               </w:rPr>
-              <w:t>53</w:t>
+              <w:t>65</w:t>
             </w:r>
             <w:r>
               <w:rPr>
@@ -2116,7 +2120,7 @@
           <w:rFonts w:asciiTheme="minorHAnsi" w:hAnsiTheme="minorHAnsi" w:cs="Times New Roman"/>
         </w:rPr>
       </w:pPr>
-      <w:bookmarkStart w:id="0" w:name="_Toc435651159"/>
+      <w:bookmarkStart w:id="1" w:name="_Toc435652258"/>
       <w:r>
         <w:rPr>
           <w:rFonts w:asciiTheme="minorHAnsi" w:hAnsiTheme="minorHAnsi" w:cs="Times New Roman"/>
@@ -2124,7 +2128,7 @@
         <w:lastRenderedPageBreak/>
         <w:t>ASMD Diagram</w:t>
       </w:r>
-      <w:bookmarkEnd w:id="0"/>
+      <w:bookmarkEnd w:id="1"/>
     </w:p>
     <w:p>
       <w:pPr>
@@ -2151,7 +2155,7 @@
             <v:path o:extrusionok="f" gradientshapeok="t" o:connecttype="rect"/>
             <o:lock v:ext="edit" aspectratio="t"/>
           </v:shapetype>
-          <v:shape id="_x0000_i1055" type="#_x0000_t75" style="width:690.65pt;height:298.95pt">
+          <v:shape id="_x0000_i1025" type="#_x0000_t75" style="width:690.65pt;height:298.95pt">
             <v:imagedata r:id="rId13" o:title="ASMD"/>
           </v:shape>
         </w:pict>
@@ -2180,7 +2184,7 @@
           <w:rFonts w:asciiTheme="minorHAnsi" w:hAnsiTheme="minorHAnsi" w:cs="Times New Roman"/>
         </w:rPr>
       </w:pPr>
-      <w:bookmarkStart w:id="1" w:name="_Toc435651160"/>
+      <w:bookmarkStart w:id="2" w:name="_Toc435652259"/>
       <w:r>
         <w:rPr>
           <w:rFonts w:asciiTheme="minorHAnsi" w:hAnsiTheme="minorHAnsi" w:cs="Times New Roman"/>
@@ -2200,22 +2204,22 @@
         </w:rPr>
         <w:t>s</w:t>
       </w:r>
-      <w:bookmarkEnd w:id="1"/>
+      <w:bookmarkEnd w:id="2"/>
     </w:p>
     <w:p>
       <w:pPr>
         <w:pStyle w:val="Heading2"/>
       </w:pPr>
-      <w:bookmarkStart w:id="2" w:name="_Toc435651161"/>
+      <w:bookmarkStart w:id="3" w:name="_Toc435652260"/>
       <w:r>
         <w:t>Data Path</w:t>
       </w:r>
-      <w:bookmarkEnd w:id="2"/>
+      <w:bookmarkEnd w:id="3"/>
     </w:p>
     <w:p>
       <w:r>
         <w:pict w14:anchorId="1400FF60">
-          <v:shape id="_x0000_i1061" type="#_x0000_t75" style="width:498.55pt;height:376.05pt">
+          <v:shape id="_x0000_i1026" type="#_x0000_t75" style="width:498.55pt;height:376.05pt">
             <v:imagedata r:id="rId14" o:title="DatapathBlockDiagram"/>
           </v:shape>
         </w:pict>
@@ -2240,12 +2244,12 @@
       <w:pPr>
         <w:pStyle w:val="Heading2"/>
       </w:pPr>
-      <w:bookmarkStart w:id="3" w:name="_Toc435651162"/>
+      <w:bookmarkStart w:id="4" w:name="_Toc435652261"/>
       <w:r>
         <w:lastRenderedPageBreak/>
         <w:t>Control Unit</w:t>
       </w:r>
-      <w:bookmarkEnd w:id="3"/>
+      <w:bookmarkEnd w:id="4"/>
     </w:p>
     <w:p>
       <w:pPr>
@@ -2253,7 +2257,7 @@
       </w:pPr>
       <w:r>
         <w:pict w14:anchorId="032A78FD">
-          <v:shape id="_x0000_i1051" type="#_x0000_t75" style="width:463.6pt;height:402pt">
+          <v:shape id="_x0000_i1027" type="#_x0000_t75" style="width:463.6pt;height:402pt">
             <v:imagedata r:id="rId15" o:title="ControlUnitBlockDiagram"/>
           </v:shape>
         </w:pict>
@@ -2282,7 +2286,7 @@
           <w:rFonts w:asciiTheme="minorHAnsi" w:hAnsiTheme="minorHAnsi" w:cs="Times New Roman"/>
         </w:rPr>
       </w:pPr>
-      <w:bookmarkStart w:id="4" w:name="_Toc435651163"/>
+      <w:bookmarkStart w:id="5" w:name="_Toc435652262"/>
       <w:r>
         <w:rPr>
           <w:rFonts w:asciiTheme="minorHAnsi" w:hAnsiTheme="minorHAnsi" w:cs="Times New Roman"/>
@@ -2296,17 +2300,17 @@
         </w:rPr>
         <w:t>s</w:t>
       </w:r>
-      <w:bookmarkEnd w:id="4"/>
+      <w:bookmarkEnd w:id="5"/>
     </w:p>
     <w:p>
       <w:pPr>
         <w:pStyle w:val="Heading2"/>
       </w:pPr>
-      <w:bookmarkStart w:id="5" w:name="_Toc435651164"/>
+      <w:bookmarkStart w:id="6" w:name="_Toc435652263"/>
       <w:r>
         <w:t>Data Path</w:t>
       </w:r>
-      <w:bookmarkEnd w:id="5"/>
+      <w:bookmarkEnd w:id="6"/>
     </w:p>
     <w:p>
       <w:pPr>
@@ -2327,12 +2331,12 @@
       <w:pPr>
         <w:pStyle w:val="Heading2"/>
       </w:pPr>
-      <w:bookmarkStart w:id="6" w:name="_Toc435651165"/>
+      <w:bookmarkStart w:id="7" w:name="_Toc435652264"/>
       <w:r>
         <w:lastRenderedPageBreak/>
         <w:t>Control Unit</w:t>
       </w:r>
-      <w:bookmarkEnd w:id="6"/>
+      <w:bookmarkEnd w:id="7"/>
     </w:p>
     <w:p>
       <w:pPr>
@@ -2340,7 +2344,7 @@
       </w:pPr>
       <w:r>
         <w:pict w14:anchorId="0A83BB3D">
-          <v:shape id="_x0000_i1041" type="#_x0000_t75" style="width:460.15pt;height:399.05pt">
+          <v:shape id="_x0000_i1029" type="#_x0000_t75" style="width:460.15pt;height:399.05pt">
             <v:imagedata r:id="rId17" o:title="ControlUnit"/>
           </v:shape>
         </w:pict>
@@ -2355,12 +2359,12 @@
       <w:pPr>
         <w:pStyle w:val="Heading2"/>
       </w:pPr>
-      <w:bookmarkStart w:id="7" w:name="_Toc435651166"/>
+      <w:bookmarkStart w:id="8" w:name="_Toc435652265"/>
       <w:r>
         <w:lastRenderedPageBreak/>
         <w:t>Register File</w:t>
       </w:r>
-      <w:bookmarkEnd w:id="7"/>
+      <w:bookmarkEnd w:id="8"/>
     </w:p>
     <w:p>
       <w:pPr>
@@ -2368,7 +2372,7 @@
       </w:pPr>
       <w:r>
         <w:pict w14:anchorId="5238C2B0">
-          <v:shape id="_x0000_i1045" type="#_x0000_t75" style="width:483.45pt;height:402.5pt">
+          <v:shape id="_x0000_i1030" type="#_x0000_t75" style="width:483.45pt;height:402.5pt">
             <v:imagedata r:id="rId18" o:title="RegisterFileCircuitDiagram"/>
           </v:shape>
         </w:pict>
@@ -2390,7 +2394,7 @@
           <w:rFonts w:asciiTheme="minorHAnsi" w:hAnsiTheme="minorHAnsi" w:cs="Times New Roman"/>
         </w:rPr>
       </w:pPr>
-      <w:bookmarkStart w:id="8" w:name="_Toc435651167"/>
+      <w:bookmarkStart w:id="9" w:name="_Toc435652266"/>
       <w:r>
         <w:rPr>
           <w:rFonts w:asciiTheme="minorHAnsi" w:hAnsiTheme="minorHAnsi" w:cs="Times New Roman"/>
@@ -2398,7 +2402,7 @@
         <w:lastRenderedPageBreak/>
         <w:t>Microprogram</w:t>
       </w:r>
-      <w:bookmarkEnd w:id="8"/>
+      <w:bookmarkEnd w:id="9"/>
     </w:p>
     <w:p>
       <w:pPr>
@@ -4473,8 +4477,8 @@
           <w:rFonts w:ascii="Times New Roman" w:hAnsi="Times New Roman" w:cs="Times New Roman"/>
         </w:rPr>
       </w:pPr>
-      <w:bookmarkStart w:id="9" w:name="_Toc420049747"/>
-      <w:bookmarkStart w:id="10" w:name="_Toc435651168"/>
+      <w:bookmarkStart w:id="10" w:name="_Toc420049747"/>
+      <w:bookmarkStart w:id="11" w:name="_Toc435652267"/>
       <w:r>
         <w:rPr>
           <w:rFonts w:ascii="Times New Roman" w:hAnsi="Times New Roman" w:cs="Times New Roman"/>
@@ -4482,23 +4486,23 @@
         <w:lastRenderedPageBreak/>
         <w:t>Appendices</w:t>
       </w:r>
-      <w:bookmarkEnd w:id="9"/>
       <w:bookmarkEnd w:id="10"/>
+      <w:bookmarkEnd w:id="11"/>
     </w:p>
     <w:p>
       <w:pPr>
         <w:pStyle w:val="Heading2"/>
       </w:pPr>
-      <w:bookmarkStart w:id="11" w:name="_Toc420049748"/>
-      <w:bookmarkStart w:id="12" w:name="_Toc435651169"/>
+      <w:bookmarkStart w:id="12" w:name="_Toc420049748"/>
+      <w:bookmarkStart w:id="13" w:name="_Toc435652268"/>
       <w:r>
         <w:t xml:space="preserve">Appendix A: </w:t>
       </w:r>
-      <w:bookmarkEnd w:id="11"/>
+      <w:bookmarkEnd w:id="12"/>
       <w:r>
         <w:t>Code Implementation</w:t>
       </w:r>
-      <w:bookmarkEnd w:id="12"/>
+      <w:bookmarkEnd w:id="13"/>
     </w:p>
     <w:p>
       <w:pPr>
@@ -10653,8 +10657,6 @@
         <w:tab/>
         <w:t>V=0;</w:t>
       </w:r>
-      <w:bookmarkStart w:id="13" w:name="_GoBack"/>
-      <w:bookmarkEnd w:id="13"/>
     </w:p>
     <w:p>
       <w:pPr>
@@ -49249,7 +49251,7 @@
       <w:pPr>
         <w:pStyle w:val="Heading2"/>
       </w:pPr>
-      <w:bookmarkStart w:id="14" w:name="_Toc435651170"/>
+      <w:bookmarkStart w:id="14" w:name="_Toc435652269"/>
       <w:r>
         <w:lastRenderedPageBreak/>
         <w:t>Appendix B: Simulation Results</w:t>
@@ -49261,7 +49263,7 @@
         <w:pStyle w:val="Heading2"/>
         <w:ind w:firstLine="720"/>
       </w:pPr>
-      <w:bookmarkStart w:id="15" w:name="_Toc435651171"/>
+      <w:bookmarkStart w:id="15" w:name="_Toc435652270"/>
       <w:r>
         <w:t>Test A</w:t>
       </w:r>
@@ -50727,7 +50729,7 @@
         <w:pStyle w:val="Heading2"/>
         <w:ind w:firstLine="720"/>
       </w:pPr>
-      <w:bookmarkStart w:id="16" w:name="_Toc435651172"/>
+      <w:bookmarkStart w:id="16" w:name="_Toc435652271"/>
       <w:r>
         <w:t>Test B</w:t>
       </w:r>
@@ -55149,7 +55151,7 @@
         <w:pStyle w:val="Heading2"/>
         <w:ind w:firstLine="720"/>
       </w:pPr>
-      <w:bookmarkStart w:id="17" w:name="_Toc435651173"/>
+      <w:bookmarkStart w:id="17" w:name="_Toc435652272"/>
       <w:r>
         <w:t>Test C</w:t>
       </w:r>
@@ -56655,6 +56657,7 @@
         <w:docPartUnique/>
       </w:docPartObj>
     </w:sdtPr>
+    <w:sdtEndPr/>
     <w:sdtContent>
       <w:p>
         <w:pPr>
@@ -56754,7 +56757,7 @@
                                     <w:noProof/>
                                     <w:color w:val="8C8C8C" w:themeColor="background1" w:themeShade="8C"/>
                                   </w:rPr>
-                                  <w:t>17</w:t>
+                                  <w:t>1</w:t>
                                 </w:r>
                                 <w:r>
                                   <w:rPr>
@@ -56892,7 +56895,7 @@
                               <w:noProof/>
                               <w:color w:val="8C8C8C" w:themeColor="background1" w:themeShade="8C"/>
                             </w:rPr>
-                            <w:t>17</w:t>
+                            <w:t>1</w:t>
                           </w:r>
                           <w:r>
                             <w:rPr>
@@ -56942,6 +56945,7 @@
         <w:docPartUnique/>
       </w:docPartObj>
     </w:sdtPr>
+    <w:sdtEndPr/>
     <w:sdtContent>
       <w:p>
         <w:pPr>
@@ -57040,7 +57044,7 @@
                                     <w:noProof/>
                                     <w:color w:val="8C8C8C" w:themeColor="background1" w:themeShade="8C"/>
                                   </w:rPr>
-                                  <w:t>2</w:t>
+                                  <w:t>0</w:t>
                                 </w:r>
                                 <w:r>
                                   <w:rPr>
@@ -57178,7 +57182,7 @@
                               <w:noProof/>
                               <w:color w:val="8C8C8C" w:themeColor="background1" w:themeShade="8C"/>
                             </w:rPr>
-                            <w:t>2</w:t>
+                            <w:t>0</w:t>
                           </w:r>
                           <w:r>
                             <w:rPr>
@@ -60212,7 +60216,7 @@
 </file>
 
 <file path=customXml/itemProps2.xml><?xml version="1.0" encoding="utf-8"?>
-<ds:datastoreItem xmlns:ds="http://schemas.openxmlformats.org/officeDocument/2006/customXml" ds:itemID="{66B2D206-A610-4FD9-8489-FB6DDFEF2A93}">
+<ds:datastoreItem xmlns:ds="http://schemas.openxmlformats.org/officeDocument/2006/customXml" ds:itemID="{F03B6B65-15EC-41CB-B463-53DF78CC9BE1}">
   <ds:schemaRefs>
     <ds:schemaRef ds:uri="http://schemas.openxmlformats.org/officeDocument/2006/bibliography"/>
   </ds:schemaRefs>

</xml_diff>